<commit_message>
Subindo mapa de empatia e imagens dos entregáveis
</commit_message>
<xml_diff>
--- a/Documentação/SPRINT1 - Documentação do projeto.docx
+++ b/Documentação/SPRINT1 - Documentação do projeto.docx
@@ -619,6 +619,97 @@
                 <w:szCs w:val="20"/>
               </w:rPr>
             </w:pPr>
+            <w:r>
+              <w:rPr>
+                <w:sz w:val="20"/>
+                <w:szCs w:val="20"/>
+              </w:rPr>
+              <w:t>O</w:t>
+            </w:r>
+            <w:r>
+              <w:rPr>
+                <w:sz w:val="20"/>
+                <w:szCs w:val="20"/>
+              </w:rPr>
+              <w:t xml:space="preserve"> </w:t>
+            </w:r>
+            <w:r>
+              <w:rPr>
+                <w:sz w:val="20"/>
+                <w:szCs w:val="20"/>
+              </w:rPr>
+              <w:t>mercado imobiliário, cujos problemas são a interação do usuário com o aplicativo, conversa com o locador ou vendedor do imóvel, perda de tempo do usuário ao procurar casas, ap</w:t>
+            </w:r>
+            <w:r>
+              <w:rPr>
+                <w:sz w:val="20"/>
+                <w:szCs w:val="20"/>
+              </w:rPr>
+              <w:t>artamen</w:t>
+            </w:r>
+            <w:r>
+              <w:rPr>
+                <w:sz w:val="20"/>
+                <w:szCs w:val="20"/>
+              </w:rPr>
+              <w:t>to</w:t>
+            </w:r>
+            <w:r>
+              <w:rPr>
+                <w:sz w:val="20"/>
+                <w:szCs w:val="20"/>
+              </w:rPr>
+              <w:t>s</w:t>
+            </w:r>
+            <w:r>
+              <w:rPr>
+                <w:sz w:val="20"/>
+                <w:szCs w:val="20"/>
+              </w:rPr>
+              <w:t xml:space="preserve">, etc. Para isso requer uma interface mais confortável, informações mais detalhadas sobre o imóvel, informações sobre os valores dos </w:t>
+            </w:r>
+            <w:r>
+              <w:rPr>
+                <w:sz w:val="20"/>
+                <w:szCs w:val="20"/>
+              </w:rPr>
+              <w:t>mesmos onde</w:t>
+            </w:r>
+            <w:r>
+              <w:rPr>
+                <w:sz w:val="20"/>
+                <w:szCs w:val="20"/>
+              </w:rPr>
+              <w:t xml:space="preserve"> proporciona</w:t>
+            </w:r>
+            <w:r>
+              <w:rPr>
+                <w:sz w:val="20"/>
+                <w:szCs w:val="20"/>
+              </w:rPr>
+              <w:t>rá</w:t>
+            </w:r>
+            <w:r>
+              <w:rPr>
+                <w:sz w:val="20"/>
+                <w:szCs w:val="20"/>
+              </w:rPr>
+              <w:t xml:space="preserve"> a economia de tempo e conforto p</w:t>
+            </w:r>
+            <w:r>
+              <w:rPr>
+                <w:sz w:val="20"/>
+                <w:szCs w:val="20"/>
+              </w:rPr>
+              <w:t>ara</w:t>
+            </w:r>
+            <w:r>
+              <w:rPr>
+                <w:sz w:val="20"/>
+                <w:szCs w:val="20"/>
+              </w:rPr>
+              <w:t xml:space="preserve"> saber dos detalhes.</w:t>
+            </w:r>
           </w:p>
         </w:tc>
       </w:tr>
@@ -3192,6 +3283,59 @@
         </w:tabs>
       </w:pPr>
     </w:p>
+    <w:tbl>
+      <w:tblPr>
+        <w:tblStyle w:val="Tabelacomgrade"/>
+        <w:tblpPr w:leftFromText="141" w:rightFromText="141" w:vertAnchor="text" w:horzAnchor="margin" w:tblpXSpec="center" w:tblpY="315"/>
+        <w:tblW w:w="10482" w:type="dxa"/>
+        <w:tblLook w:val="04E0" w:firstRow="1" w:lastRow="1" w:firstColumn="1" w:lastColumn="0" w:noHBand="0" w:noVBand="1"/>
+      </w:tblPr>
+      <w:tblGrid>
+        <w:gridCol w:w="10482"/>
+      </w:tblGrid>
+      <w:tr>
+        <w:trPr>
+          <w:trHeight w:val="253"/>
+        </w:trPr>
+        <w:tc>
+          <w:tcPr>
+            <w:tcW w:w="10482" w:type="dxa"/>
+            <w:shd w:val="clear" w:color="auto" w:fill="8496B0" w:themeFill="text2" w:themeFillTint="99"/>
+          </w:tcPr>
+          <w:p>
+            <w:pPr>
+              <w:rPr>
+                <w:b/>
+                <w:bCs/>
+                <w:color w:val="FFFFFF" w:themeColor="background1"/>
+                <w:sz w:val="20"/>
+                <w:szCs w:val="20"/>
+              </w:rPr>
+            </w:pPr>
+            <w:r>
+              <w:rPr>
+                <w:b/>
+                <w:bCs/>
+                <w:color w:val="FFFFFF" w:themeColor="background1"/>
+                <w:sz w:val="20"/>
+                <w:szCs w:val="20"/>
+              </w:rPr>
+              <w:t xml:space="preserve">6. </w:t>
+            </w:r>
+            <w:r>
+              <w:rPr>
+                <w:b/>
+                <w:bCs/>
+                <w:color w:val="FFFFFF" w:themeColor="background1"/>
+                <w:sz w:val="20"/>
+                <w:szCs w:val="20"/>
+              </w:rPr>
+              <w:t>Regras de negócio</w:t>
+            </w:r>
+          </w:p>
+        </w:tc>
+      </w:tr>
+    </w:tbl>
     <w:p>
       <w:pPr>
         <w:tabs>
@@ -3199,20 +3343,171 @@
         </w:tabs>
       </w:pPr>
     </w:p>
-    <w:p>
-      <w:pPr>
-        <w:tabs>
-          <w:tab w:val="left" w:pos="3075"/>
-        </w:tabs>
-      </w:pPr>
-    </w:p>
-    <w:p>
-      <w:pPr>
-        <w:tabs>
-          <w:tab w:val="left" w:pos="3075"/>
-        </w:tabs>
-      </w:pPr>
-    </w:p>
+    <w:tbl>
+      <w:tblPr>
+        <w:tblStyle w:val="Tabelacomgrade"/>
+        <w:tblW w:w="10491" w:type="dxa"/>
+        <w:tblInd w:w="-1001" w:type="dxa"/>
+        <w:tblLook w:val="04A0" w:firstRow="1" w:lastRow="0" w:firstColumn="1" w:lastColumn="0" w:noHBand="0" w:noVBand="1"/>
+      </w:tblPr>
+      <w:tblGrid>
+        <w:gridCol w:w="3261"/>
+        <w:gridCol w:w="7230"/>
+      </w:tblGrid>
+      <w:tr>
+        <w:trPr>
+          <w:trHeight w:val="1202"/>
+        </w:trPr>
+        <w:tc>
+          <w:tcPr>
+            <w:tcW w:w="3261" w:type="dxa"/>
+            <w:shd w:val="clear" w:color="auto" w:fill="8496B0" w:themeFill="text2" w:themeFillTint="99"/>
+            <w:vAlign w:val="center"/>
+          </w:tcPr>
+          <w:p>
+            <w:pPr>
+              <w:tabs>
+                <w:tab w:val="left" w:pos="3075"/>
+              </w:tabs>
+              <w:rPr>
+                <w:b/>
+                <w:bCs/>
+                <w:sz w:val="20"/>
+                <w:szCs w:val="20"/>
+              </w:rPr>
+            </w:pPr>
+            <w:r>
+              <w:rPr>
+                <w:b/>
+                <w:bCs/>
+                <w:sz w:val="20"/>
+                <w:szCs w:val="20"/>
+              </w:rPr>
+              <w:t>Relacionadas ao cliente:</w:t>
+            </w:r>
+          </w:p>
+        </w:tc>
+        <w:tc>
+          <w:tcPr>
+            <w:tcW w:w="7230" w:type="dxa"/>
+            <w:shd w:val="clear" w:color="auto" w:fill="8496B0" w:themeFill="text2" w:themeFillTint="99"/>
+            <w:vAlign w:val="center"/>
+          </w:tcPr>
+          <w:p>
+            <w:pPr>
+              <w:tabs>
+                <w:tab w:val="left" w:pos="3075"/>
+              </w:tabs>
+              <w:rPr>
+                <w:sz w:val="20"/>
+                <w:szCs w:val="20"/>
+              </w:rPr>
+            </w:pPr>
+            <w:r>
+              <w:rPr>
+                <w:sz w:val="20"/>
+                <w:szCs w:val="20"/>
+              </w:rPr>
+              <w:t>Para visualizar os dados de contato do proprietário</w:t>
+            </w:r>
+            <w:r>
+              <w:rPr>
+                <w:sz w:val="20"/>
+                <w:szCs w:val="20"/>
+              </w:rPr>
+              <w:t xml:space="preserve">, </w:t>
+            </w:r>
+            <w:r>
+              <w:rPr>
+                <w:sz w:val="20"/>
+                <w:szCs w:val="20"/>
+              </w:rPr>
+              <w:t xml:space="preserve">e além disso, fornecer segurança para </w:t>
+            </w:r>
+            <w:r>
+              <w:rPr>
+                <w:sz w:val="20"/>
+                <w:szCs w:val="20"/>
+              </w:rPr>
+              <w:t>o mesmo</w:t>
+            </w:r>
+            <w:r>
+              <w:rPr>
+                <w:sz w:val="20"/>
+                <w:szCs w:val="20"/>
+              </w:rPr>
+              <w:t>, evitando expor os contatos dele para qualquer pessoa</w:t>
+            </w:r>
+            <w:r>
+              <w:rPr>
+                <w:sz w:val="20"/>
+                <w:szCs w:val="20"/>
+              </w:rPr>
+              <w:t>.</w:t>
+            </w:r>
+            <w:r>
+              <w:rPr>
+                <w:sz w:val="20"/>
+                <w:szCs w:val="20"/>
+              </w:rPr>
+              <w:t xml:space="preserve">                                                 </w:t>
+            </w:r>
+          </w:p>
+        </w:tc>
+      </w:tr>
+      <w:tr>
+        <w:trPr>
+          <w:trHeight w:val="1202"/>
+        </w:trPr>
+        <w:tc>
+          <w:tcPr>
+            <w:tcW w:w="3261" w:type="dxa"/>
+            <w:shd w:val="clear" w:color="auto" w:fill="8496B0" w:themeFill="text2" w:themeFillTint="99"/>
+            <w:vAlign w:val="center"/>
+          </w:tcPr>
+          <w:p>
+            <w:pPr>
+              <w:tabs>
+                <w:tab w:val="left" w:pos="3075"/>
+              </w:tabs>
+              <w:rPr>
+                <w:b/>
+                <w:bCs/>
+                <w:sz w:val="20"/>
+                <w:szCs w:val="20"/>
+              </w:rPr>
+            </w:pPr>
+            <w:r>
+              <w:rPr>
+                <w:b/>
+                <w:bCs/>
+                <w:sz w:val="20"/>
+                <w:szCs w:val="20"/>
+              </w:rPr>
+              <w:t>Relacionado à ferramenta:</w:t>
+            </w:r>
+          </w:p>
+        </w:tc>
+        <w:tc>
+          <w:tcPr>
+            <w:tcW w:w="7230" w:type="dxa"/>
+            <w:shd w:val="clear" w:color="auto" w:fill="8496B0" w:themeFill="text2" w:themeFillTint="99"/>
+            <w:vAlign w:val="center"/>
+          </w:tcPr>
+          <w:p>
+            <w:pPr>
+              <w:tabs>
+                <w:tab w:val="left" w:pos="3075"/>
+              </w:tabs>
+              <w:rPr>
+                <w:sz w:val="20"/>
+                <w:szCs w:val="20"/>
+              </w:rPr>
+            </w:pPr>
+          </w:p>
+        </w:tc>
+      </w:tr>
+    </w:tbl>
     <w:p>
       <w:pPr>
         <w:tabs>
@@ -5746,6 +6041,7 @@
   <w:style w:type="paragraph" w:default="1" w:styleId="Normal">
     <w:name w:val="Normal"/>
     <w:qFormat/>
+    <w:rsid w:val="00846AD0"/>
   </w:style>
   <w:style w:type="character" w:default="1" w:styleId="Fontepargpadro">
     <w:name w:val="Default Paragraph Font"/>

</xml_diff>